<commit_message>
Update Repartition des taches pour la partie théorique.docx
</commit_message>
<xml_diff>
--- a/Repartition des taches pour la partie théorique.docx
+++ b/Repartition des taches pour la partie théorique.docx
@@ -101,8 +101,6 @@
         </w:rPr>
         <w:t>INTRODUCTION</w:t>
       </w:r>
-      <w:bookmarkStart w:id="0" w:name="_GoBack"/>
-      <w:bookmarkEnd w:id="0"/>
     </w:p>
     <w:p>
       <w:pPr>
@@ -603,38 +601,15 @@
           <w:ilvl w:val="0"/>
           <w:numId w:val="16"/>
         </w:numPr>
-      </w:pPr>
-      <w:proofErr w:type="spellStart"/>
-      <w:r>
-        <w:t>Outils</w:t>
-      </w:r>
-      <w:proofErr w:type="spellEnd"/>
-      <w:r>
-        <w:t xml:space="preserve"> et packages pour le </w:t>
-      </w:r>
-      <w:proofErr w:type="spellStart"/>
-      <w:r>
-        <w:t>calcul</w:t>
-      </w:r>
-      <w:proofErr w:type="spellEnd"/>
-      <w:r>
-        <w:t xml:space="preserve"> </w:t>
-      </w:r>
-      <w:proofErr w:type="spellStart"/>
-      <w:r>
-        <w:t>parallèle</w:t>
-      </w:r>
-      <w:proofErr w:type="spellEnd"/>
-      <w:r>
-        <w:t xml:space="preserve"> </w:t>
-      </w:r>
-      <w:proofErr w:type="spellStart"/>
-      <w:r>
-        <w:t>en</w:t>
-      </w:r>
-      <w:proofErr w:type="spellEnd"/>
-      <w:r>
-        <w:t xml:space="preserve"> R </w:t>
+        <w:rPr>
+          <w:lang w:val="fr-FR"/>
+        </w:rPr>
+      </w:pPr>
+      <w:r>
+        <w:rPr>
+          <w:lang w:val="fr-FR"/>
+        </w:rPr>
+        <w:t xml:space="preserve">Outils et packages pour le calcul parallèle en R </w:t>
       </w:r>
     </w:p>
     <w:p>
@@ -879,96 +854,18 @@
           <w:ilvl w:val="0"/>
           <w:numId w:val="16"/>
         </w:numPr>
-      </w:pPr>
-      <w:proofErr w:type="spellStart"/>
+        <w:rPr>
+          <w:lang w:val="fr-FR"/>
+        </w:rPr>
+      </w:pPr>
       <w:r>
         <w:rPr>
           <w:rStyle w:val="lev"/>
           <w:b/>
           <w:bCs/>
-        </w:rPr>
-        <w:t>Défis</w:t>
-      </w:r>
-      <w:proofErr w:type="spellEnd"/>
-      <w:r>
-        <w:rPr>
-          <w:rStyle w:val="lev"/>
-          <w:b/>
-          <w:bCs/>
-        </w:rPr>
-        <w:t xml:space="preserve"> et </w:t>
-      </w:r>
-      <w:proofErr w:type="spellStart"/>
-      <w:r>
-        <w:rPr>
-          <w:rStyle w:val="lev"/>
-          <w:b/>
-          <w:bCs/>
-        </w:rPr>
-        <w:t>Limites</w:t>
-      </w:r>
-      <w:proofErr w:type="spellEnd"/>
-      <w:r>
-        <w:rPr>
-          <w:rStyle w:val="lev"/>
-          <w:b/>
-          <w:bCs/>
-        </w:rPr>
-        <w:t xml:space="preserve"> du </w:t>
-      </w:r>
-      <w:proofErr w:type="spellStart"/>
-      <w:r>
-        <w:rPr>
-          <w:rStyle w:val="lev"/>
-          <w:b/>
-          <w:bCs/>
-        </w:rPr>
-        <w:t>Calcul</w:t>
-      </w:r>
-      <w:proofErr w:type="spellEnd"/>
-      <w:r>
-        <w:rPr>
-          <w:rStyle w:val="lev"/>
-          <w:b/>
-          <w:bCs/>
-        </w:rPr>
-        <w:t xml:space="preserve"> </w:t>
-      </w:r>
-      <w:proofErr w:type="spellStart"/>
-      <w:r>
-        <w:rPr>
-          <w:rStyle w:val="lev"/>
-          <w:b/>
-          <w:bCs/>
-        </w:rPr>
-        <w:t>Parallèle</w:t>
-      </w:r>
-      <w:proofErr w:type="spellEnd"/>
-      <w:r>
-        <w:rPr>
-          <w:rStyle w:val="lev"/>
-          <w:b/>
-          <w:bCs/>
-        </w:rPr>
-        <w:t xml:space="preserve"> </w:t>
-      </w:r>
-      <w:proofErr w:type="spellStart"/>
-      <w:r>
-        <w:rPr>
-          <w:rStyle w:val="lev"/>
-          <w:b/>
-          <w:bCs/>
-        </w:rPr>
-        <w:t>en</w:t>
-      </w:r>
-      <w:proofErr w:type="spellEnd"/>
-      <w:r>
-        <w:rPr>
-          <w:rStyle w:val="lev"/>
-          <w:b/>
-          <w:bCs/>
-        </w:rPr>
-        <w:t xml:space="preserve"> R</w:t>
+          <w:lang w:val="fr-FR"/>
+        </w:rPr>
+        <w:t>Défis et Limites du Calcul Parallèle en R</w:t>
       </w:r>
     </w:p>
     <w:p>
@@ -1149,10 +1046,14 @@
         <w:t>concentrera</w:t>
       </w:r>
       <w:r>
-        <w:t xml:space="preserve"> sur les parties II et III</w:t>
-      </w:r>
-    </w:p>
-    <w:p>
+        <w:t xml:space="preserve"> sur les parties II</w:t>
+      </w:r>
+      <w:r>
+        <w:t>I et IV</w:t>
+      </w:r>
+    </w:p>
+    <w:p>
+      <w:bookmarkStart w:id="0" w:name="_GoBack"/>
       <w:r>
         <w:t xml:space="preserve">- Deadline : Envoyer cela au plus tard dimanche et </w:t>
       </w:r>
@@ -1172,6 +1073,7 @@
       <w:r>
         <w:t xml:space="preserve"> </w:t>
       </w:r>
+      <w:bookmarkEnd w:id="0"/>
     </w:p>
     <w:sectPr>
       <w:pgSz w:w="12240" w:h="15840"/>

</xml_diff>